<commit_message>
LaTeX regarding API single leg, idea to proof exponential smoothing equals averaging, extracting functions to helper, correcting arrival probabilities
</commit_message>
<xml_diff>
--- a/Treffen mit Sebastian/0618.docx
+++ b/Treffen mit Sebastian/0618.docx
@@ -78,8 +78,14 @@
           <w:ilvl w:val="0"/>
           <w:numId w:val="1"/>
         </w:numPr>
-      </w:pPr>
-      <w:r>
+        <w:rPr>
+          <w:highlight w:val="yellow"/>
+        </w:rPr>
+      </w:pPr>
+      <w:r>
+        <w:rPr>
+          <w:highlight w:val="yellow"/>
+        </w:rPr>
         <w:t>LaTeX</w:t>
       </w:r>
     </w:p>
@@ -172,21 +178,9 @@
           <w:ilvl w:val="0"/>
           <w:numId w:val="1"/>
         </w:numPr>
-        <w:rPr>
-          <w:lang w:val="en-GB"/>
-        </w:rPr>
-      </w:pPr>
-      <w:r>
-        <w:rPr>
-          <w:lang w:val="en-GB"/>
-        </w:rPr>
-        <w:t>Value expected single leg f</w:t>
-      </w:r>
-      <w:r>
-        <w:rPr>
-          <w:lang w:val="en-GB"/>
-        </w:rPr>
-        <w:t>light example</w:t>
+      </w:pPr>
+      <w:r>
+        <w:t>Algorithmen getext in recht mathematischer Form</w:t>
       </w:r>
     </w:p>
     <w:p>
@@ -204,15 +198,13 @@
         <w:rPr>
           <w:lang w:val="en-GB"/>
         </w:rPr>
-        <w:t>API single leg flight</w:t>
-      </w:r>
-    </w:p>
-    <w:p>
-      <w:pPr>
-        <w:pStyle w:val="berschrift1"/>
-      </w:pPr>
-      <w:r>
-        <w:t>Große Punkte</w:t>
+        <w:t>Value expected single leg f</w:t>
+      </w:r>
+      <w:r>
+        <w:rPr>
+          <w:lang w:val="en-GB"/>
+        </w:rPr>
+        <w:t>light example</w:t>
       </w:r>
     </w:p>
     <w:p>
@@ -222,79 +214,23 @@
           <w:ilvl w:val="0"/>
           <w:numId w:val="1"/>
         </w:numPr>
-      </w:pPr>
-      <w:r>
-        <w:rPr>
-          <w:lang w:val="en-GB"/>
-        </w:rPr>
-        <w:t>API linear exponential smoothing</w:t>
-      </w:r>
-      <w:r>
-        <w:rPr>
-          <w:lang w:val="en-GB"/>
-        </w:rPr>
-        <w:br/>
-        <w:t>Dokument:</w:t>
-      </w:r>
-      <w:r>
-        <w:rPr>
-          <w:lang w:val="en-GB"/>
-        </w:rPr>
-        <w:t xml:space="preserve"> </w:t>
-      </w:r>
-      <w:r>
-        <w:rPr>
-          <w:lang w:val="en-GB"/>
-        </w:rPr>
-        <w:t>0618 - 1 Exploring exponential smoothing</w:t>
-      </w:r>
-      <w:r>
-        <w:rPr>
-          <w:lang w:val="en-GB"/>
-        </w:rPr>
-        <w:t xml:space="preserve">  (hier ohne epsilon-greedy)</w:t>
-      </w:r>
-      <w:r>
-        <w:rPr>
-          <w:lang w:val="en-GB"/>
-        </w:rPr>
-        <w:br/>
-        <w:t xml:space="preserve">Dokument </w:t>
-      </w:r>
-      <w:r>
-        <w:rPr>
-          <w:lang w:val="en-GB"/>
-        </w:rPr>
-        <w:t>0618 - 2 E_API_lin_single_leg with epsilon greedy</w:t>
-      </w:r>
-      <w:bookmarkStart w:id="0" w:name="_GoBack"/>
-      <w:bookmarkEnd w:id="0"/>
-      <w:r>
-        <w:rPr>
-          <w:lang w:val="en-GB"/>
-        </w:rPr>
-        <w:br/>
-      </w:r>
-      <w:r>
-        <w:rPr>
-          <w:lang w:val="en-GB"/>
-        </w:rPr>
-        <w:t xml:space="preserve">exponential smoothing wie in Koch, 3.3. </w:t>
-      </w:r>
-      <w:r>
-        <w:t>Update of parameters</w:t>
-      </w:r>
-      <w:r>
-        <w:t xml:space="preserve"> </w:t>
-      </w:r>
-      <w:r>
-        <w:t xml:space="preserve">erwähnt, </w:t>
-      </w:r>
-      <w:r>
-        <w:t xml:space="preserve">ist </w:t>
-      </w:r>
-      <w:r>
-        <w:t>im Wesentlichen eine Durchschnittsbildung</w:t>
+        <w:rPr>
+          <w:lang w:val="en-GB"/>
+        </w:rPr>
+      </w:pPr>
+      <w:r>
+        <w:rPr>
+          <w:lang w:val="en-GB"/>
+        </w:rPr>
+        <w:t>API single leg flight</w:t>
+      </w:r>
+    </w:p>
+    <w:p>
+      <w:pPr>
+        <w:pStyle w:val="berschrift1"/>
+      </w:pPr>
+      <w:r>
+        <w:t>Große Punkte</w:t>
       </w:r>
     </w:p>
     <w:p>
@@ -304,7 +240,146 @@
           <w:ilvl w:val="0"/>
           <w:numId w:val="1"/>
         </w:numPr>
-      </w:pPr>
+        <w:rPr>
+          <w:highlight w:val="yellow"/>
+        </w:rPr>
+      </w:pPr>
+      <w:r>
+        <w:rPr>
+          <w:highlight w:val="yellow"/>
+        </w:rPr>
+        <w:t>Rote Kästen im LaTeX</w:t>
+      </w:r>
+    </w:p>
+    <w:p>
+      <w:pPr>
+        <w:pStyle w:val="Listenabsatz"/>
+        <w:numPr>
+          <w:ilvl w:val="0"/>
+          <w:numId w:val="1"/>
+        </w:numPr>
+      </w:pPr>
+      <w:r>
+        <w:rPr>
+          <w:lang w:val="en-GB"/>
+        </w:rPr>
+        <w:t>API linear exponential smoothing</w:t>
+      </w:r>
+      <w:r>
+        <w:rPr>
+          <w:lang w:val="en-GB"/>
+        </w:rPr>
+        <w:br/>
+        <w:t>Dokument:</w:t>
+      </w:r>
+      <w:r>
+        <w:rPr>
+          <w:lang w:val="en-GB"/>
+        </w:rPr>
+        <w:t xml:space="preserve"> </w:t>
+      </w:r>
+      <w:r>
+        <w:rPr>
+          <w:lang w:val="en-GB"/>
+        </w:rPr>
+        <w:t>0618 - 1 Exploring exponential smoothing</w:t>
+      </w:r>
+      <w:r>
+        <w:rPr>
+          <w:lang w:val="en-GB"/>
+        </w:rPr>
+        <w:t xml:space="preserve">  (hier ohne epsilon-greedy)</w:t>
+      </w:r>
+      <w:r>
+        <w:rPr>
+          <w:lang w:val="en-GB"/>
+        </w:rPr>
+        <w:br/>
+        <w:t xml:space="preserve">Dokument </w:t>
+      </w:r>
+      <w:r>
+        <w:rPr>
+          <w:lang w:val="en-GB"/>
+        </w:rPr>
+        <w:t>0618 - 2 E_API_lin_single_leg with epsilon greedy</w:t>
+      </w:r>
+      <w:r>
+        <w:rPr>
+          <w:lang w:val="en-GB"/>
+        </w:rPr>
+        <w:br/>
+      </w:r>
+      <w:r>
+        <w:rPr>
+          <w:lang w:val="en-GB"/>
+        </w:rPr>
+        <w:t xml:space="preserve">exponential smoothing wie in Koch, 3.3. </w:t>
+      </w:r>
+      <w:r>
+        <w:t>Update of parameters</w:t>
+      </w:r>
+      <w:r>
+        <w:t xml:space="preserve"> </w:t>
+      </w:r>
+      <w:r>
+        <w:t xml:space="preserve">erwähnt, </w:t>
+      </w:r>
+      <w:r>
+        <w:t xml:space="preserve">ist </w:t>
+      </w:r>
+      <w:r>
+        <w:t>im Wesentlichen eine Durchschnittsbildung</w:t>
+      </w:r>
+    </w:p>
+    <w:p/>
+    <w:p>
+      <w:r>
+        <w:t>Kleine Punkte</w:t>
+      </w:r>
+    </w:p>
+    <w:p>
+      <w:pPr>
+        <w:pStyle w:val="Listenabsatz"/>
+        <w:numPr>
+          <w:ilvl w:val="0"/>
+          <w:numId w:val="1"/>
+        </w:numPr>
+        <w:rPr>
+          <w:lang w:val="en-GB"/>
+        </w:rPr>
+      </w:pPr>
+      <w:r>
+        <w:rPr>
+          <w:lang w:val="en-GB"/>
+        </w:rPr>
+        <w:t xml:space="preserve">Sprache: A customer arrives. </w:t>
+      </w:r>
+      <w:r>
+        <w:rPr>
+          <w:lang w:val="en-GB"/>
+        </w:rPr>
+        <w:t>“He” oder “She” oder “It” buys a product.</w:t>
+      </w:r>
+    </w:p>
+    <w:p>
+      <w:pPr>
+        <w:pStyle w:val="Listenabsatz"/>
+        <w:numPr>
+          <w:ilvl w:val="0"/>
+          <w:numId w:val="1"/>
+        </w:numPr>
+      </w:pPr>
+      <w:r>
+        <w:t>Arrival probability wird bei Bront et al über</w:t>
+      </w:r>
+      <w:r>
+        <w:t xml:space="preserve"> einen Poisson Prozess modelliert, was zu mehr als einem Customer pro Zeitschritt führen könnte. Im Erwartungswert lambda pro Zeitschritt.</w:t>
+      </w:r>
+      <w:r>
+        <w:t xml:space="preserve"> Ich habe implementiert mit maximal 1 customer pro Zeitschritt (Summe der Ankunftswkeiten &lt; 1), relevant bei simulate_sales(offer_set).</w:t>
+      </w:r>
+      <w:bookmarkStart w:id="0" w:name="_GoBack"/>
+      <w:bookmarkEnd w:id="0"/>
     </w:p>
     <w:sectPr>
       <w:pgSz w:w="11906" w:h="16838"/>

</xml_diff>

<commit_message>
API lin testing added
</commit_message>
<xml_diff>
--- a/Treffen mit Sebastian/0618.docx
+++ b/Treffen mit Sebastian/0618.docx
@@ -82,12 +82,14 @@
           <w:highlight w:val="yellow"/>
         </w:rPr>
       </w:pPr>
+      <w:proofErr w:type="spellStart"/>
       <w:r>
         <w:rPr>
           <w:highlight w:val="yellow"/>
         </w:rPr>
         <w:t>LaTeX</w:t>
       </w:r>
+      <w:proofErr w:type="spellEnd"/>
     </w:p>
     <w:p>
       <w:pPr>
@@ -139,7 +141,15 @@
         <w:sym w:font="Wingdings" w:char="F0E8"/>
       </w:r>
       <w:r>
-        <w:t xml:space="preserve"> Ergebnisse werden geloggt (zB Zeit zum Laufen des Skripts wird gespeichert)</w:t>
+        <w:t xml:space="preserve"> Ergebnisse werden geloggt (</w:t>
+      </w:r>
+      <w:proofErr w:type="spellStart"/>
+      <w:r>
+        <w:t>zB</w:t>
+      </w:r>
+      <w:proofErr w:type="spellEnd"/>
+      <w:r>
+        <w:t xml:space="preserve"> Zeit zum Laufen des Skripts wird gespeichert)</w:t>
       </w:r>
     </w:p>
     <w:p>
@@ -168,19 +178,35 @@
         </w:numPr>
       </w:pPr>
       <w:r>
-        <w:t>Start des Schreibens der Masterarbeit in LaTeX und auf Englisch</w:t>
-      </w:r>
-    </w:p>
-    <w:p>
-      <w:pPr>
-        <w:pStyle w:val="Listenabsatz"/>
-        <w:numPr>
-          <w:ilvl w:val="0"/>
-          <w:numId w:val="1"/>
-        </w:numPr>
-      </w:pPr>
-      <w:r>
-        <w:t>Algorithmen getext in recht mathematischer Form</w:t>
+        <w:t xml:space="preserve">Start des Schreibens der Masterarbeit in </w:t>
+      </w:r>
+      <w:proofErr w:type="spellStart"/>
+      <w:r>
+        <w:t>LaTeX</w:t>
+      </w:r>
+      <w:proofErr w:type="spellEnd"/>
+      <w:r>
+        <w:t xml:space="preserve"> und auf Englisch</w:t>
+      </w:r>
+    </w:p>
+    <w:p>
+      <w:pPr>
+        <w:pStyle w:val="Listenabsatz"/>
+        <w:numPr>
+          <w:ilvl w:val="0"/>
+          <w:numId w:val="1"/>
+        </w:numPr>
+      </w:pPr>
+      <w:r>
+        <w:t xml:space="preserve">Algorithmen </w:t>
+      </w:r>
+      <w:proofErr w:type="spellStart"/>
+      <w:r>
+        <w:t>getext</w:t>
+      </w:r>
+      <w:proofErr w:type="spellEnd"/>
+      <w:r>
+        <w:t xml:space="preserve"> in recht mathematischer Form</w:t>
       </w:r>
     </w:p>
     <w:p>
@@ -228,6 +254,105 @@
     <w:p>
       <w:pPr>
         <w:pStyle w:val="berschrift1"/>
+        <w:rPr>
+          <w:lang w:val="en-GB"/>
+        </w:rPr>
+      </w:pPr>
+      <w:proofErr w:type="spellStart"/>
+      <w:r>
+        <w:rPr>
+          <w:lang w:val="en-GB"/>
+        </w:rPr>
+        <w:t>Ideen</w:t>
+      </w:r>
+      <w:proofErr w:type="spellEnd"/>
+    </w:p>
+    <w:p>
+      <w:pPr>
+        <w:pStyle w:val="Listenabsatz"/>
+        <w:numPr>
+          <w:ilvl w:val="0"/>
+          <w:numId w:val="1"/>
+        </w:numPr>
+      </w:pPr>
+      <w:r>
+        <w:t xml:space="preserve">Kapazitätsbedarf von einem Produkt für eine Ressource </w:t>
+      </w:r>
+      <w:r>
+        <w:t>in {0, 1, …, N} statt nur in {0, 1}</w:t>
+      </w:r>
+    </w:p>
+    <w:p>
+      <w:pPr>
+        <w:pStyle w:val="Listenabsatz"/>
+        <w:numPr>
+          <w:ilvl w:val="0"/>
+          <w:numId w:val="1"/>
+        </w:numPr>
+      </w:pPr>
+      <w:r>
+        <w:t xml:space="preserve">Mathematischer Beweis zu </w:t>
+      </w:r>
+      <w:proofErr w:type="spellStart"/>
+      <w:r>
+        <w:t>exponential</w:t>
+      </w:r>
+      <w:proofErr w:type="spellEnd"/>
+      <w:r>
+        <w:t xml:space="preserve"> </w:t>
+      </w:r>
+      <w:proofErr w:type="spellStart"/>
+      <w:r>
+        <w:t>smoothing</w:t>
+      </w:r>
+      <w:proofErr w:type="spellEnd"/>
+      <w:r>
+        <w:t xml:space="preserve"> = Mittelwert (bisher schon empirisch)</w:t>
+      </w:r>
+    </w:p>
+    <w:p>
+      <w:pPr>
+        <w:pStyle w:val="Listenabsatz"/>
+        <w:numPr>
+          <w:ilvl w:val="0"/>
+          <w:numId w:val="1"/>
+        </w:numPr>
+      </w:pPr>
+      <w:r>
+        <w:t>Vergleich verschiedener Strategien</w:t>
+      </w:r>
+      <w:r>
+        <w:br/>
+        <w:t>1. Jede mit Baseline (</w:t>
+      </w:r>
+      <w:proofErr w:type="spellStart"/>
+      <w:r>
+        <w:t>zB</w:t>
+      </w:r>
+      <w:proofErr w:type="spellEnd"/>
+      <w:r>
+        <w:t xml:space="preserve"> DP) vergleichen</w:t>
+      </w:r>
+      <w:r>
+        <w:br/>
+        <w:t xml:space="preserve">2. Jede mit jeder vergleichen (paarweise) und dann in Matrixschreibweise darstellen (statistische Bedenken, ob das erlaubt ist; weil Abläufe </w:t>
+      </w:r>
+      <w:proofErr w:type="spellStart"/>
+      <w:r>
+        <w:t>bzgl</w:t>
+      </w:r>
+      <w:proofErr w:type="spellEnd"/>
+      <w:r>
+        <w:t xml:space="preserve"> Kapazitätsentwicklung stattfinden werden)</w:t>
+      </w:r>
+      <w:r>
+        <w:br/>
+        <w:t xml:space="preserve">3. Alle miteinander vergleichen: Für jedes Simulationssetting (K-Index) ermitteln, welche Strategie </w:t>
+      </w:r>
+    </w:p>
+    <w:p>
+      <w:pPr>
+        <w:pStyle w:val="berschrift1"/>
       </w:pPr>
       <w:r>
         <w:t>Große Punkte</w:t>
@@ -248,8 +373,16 @@
         <w:rPr>
           <w:highlight w:val="yellow"/>
         </w:rPr>
-        <w:t>Rote Kästen im LaTeX</w:t>
-      </w:r>
+        <w:t xml:space="preserve">Rote Kästen im </w:t>
+      </w:r>
+      <w:proofErr w:type="spellStart"/>
+      <w:r>
+        <w:rPr>
+          <w:highlight w:val="yellow"/>
+        </w:rPr>
+        <w:t>LaTeX</w:t>
+      </w:r>
+      <w:proofErr w:type="spellEnd"/>
     </w:p>
     <w:p>
       <w:pPr>
@@ -270,7 +403,20 @@
           <w:lang w:val="en-GB"/>
         </w:rPr>
         <w:br/>
-        <w:t>Dokument:</w:t>
+      </w:r>
+      <w:proofErr w:type="spellStart"/>
+      <w:r>
+        <w:rPr>
+          <w:lang w:val="en-GB"/>
+        </w:rPr>
+        <w:t>Dokument</w:t>
+      </w:r>
+      <w:proofErr w:type="spellEnd"/>
+      <w:r>
+        <w:rPr>
+          <w:lang w:val="en-GB"/>
+        </w:rPr>
+        <w:t>:</w:t>
       </w:r>
       <w:r>
         <w:rPr>
@@ -282,26 +428,89 @@
         <w:rPr>
           <w:lang w:val="en-GB"/>
         </w:rPr>
-        <w:t>0618 - 1 Exploring exponential smoothing</w:t>
-      </w:r>
-      <w:r>
-        <w:rPr>
-          <w:lang w:val="en-GB"/>
-        </w:rPr>
-        <w:t xml:space="preserve">  (hier ohne epsilon-greedy)</w:t>
+        <w:t xml:space="preserve">0618 - 1 Exploring exponential </w:t>
+      </w:r>
+      <w:proofErr w:type="gramStart"/>
+      <w:r>
+        <w:rPr>
+          <w:lang w:val="en-GB"/>
+        </w:rPr>
+        <w:t>smoothing</w:t>
+      </w:r>
+      <w:r>
+        <w:rPr>
+          <w:lang w:val="en-GB"/>
+        </w:rPr>
+        <w:t xml:space="preserve">  (</w:t>
+      </w:r>
+      <w:proofErr w:type="spellStart"/>
+      <w:proofErr w:type="gramEnd"/>
+      <w:r>
+        <w:rPr>
+          <w:lang w:val="en-GB"/>
+        </w:rPr>
+        <w:t>hier</w:t>
+      </w:r>
+      <w:proofErr w:type="spellEnd"/>
+      <w:r>
+        <w:rPr>
+          <w:lang w:val="en-GB"/>
+        </w:rPr>
+        <w:t xml:space="preserve"> </w:t>
+      </w:r>
+      <w:proofErr w:type="spellStart"/>
+      <w:r>
+        <w:rPr>
+          <w:lang w:val="en-GB"/>
+        </w:rPr>
+        <w:t>ohne</w:t>
+      </w:r>
+      <w:proofErr w:type="spellEnd"/>
+      <w:r>
+        <w:rPr>
+          <w:lang w:val="en-GB"/>
+        </w:rPr>
+        <w:t xml:space="preserve"> epsilon-greedy)</w:t>
       </w:r>
       <w:r>
         <w:rPr>
           <w:lang w:val="en-GB"/>
         </w:rPr>
         <w:br/>
-        <w:t xml:space="preserve">Dokument </w:t>
-      </w:r>
-      <w:r>
-        <w:rPr>
-          <w:lang w:val="en-GB"/>
-        </w:rPr>
-        <w:t>0618 - 2 E_API_lin_single_leg with epsilon greedy</w:t>
+      </w:r>
+      <w:proofErr w:type="spellStart"/>
+      <w:r>
+        <w:rPr>
+          <w:lang w:val="en-GB"/>
+        </w:rPr>
+        <w:t>Dokument</w:t>
+      </w:r>
+      <w:proofErr w:type="spellEnd"/>
+      <w:r>
+        <w:rPr>
+          <w:lang w:val="en-GB"/>
+        </w:rPr>
+        <w:t xml:space="preserve"> </w:t>
+      </w:r>
+      <w:r>
+        <w:rPr>
+          <w:lang w:val="en-GB"/>
+        </w:rPr>
+        <w:t xml:space="preserve">0618 - 2 </w:t>
+      </w:r>
+      <w:proofErr w:type="spellStart"/>
+      <w:r>
+        <w:rPr>
+          <w:lang w:val="en-GB"/>
+        </w:rPr>
+        <w:t>E_API_lin_single_leg</w:t>
+      </w:r>
+      <w:proofErr w:type="spellEnd"/>
+      <w:r>
+        <w:rPr>
+          <w:lang w:val="en-GB"/>
+        </w:rPr>
+        <w:t xml:space="preserve"> with epsilon greedy</w:t>
       </w:r>
       <w:r>
         <w:rPr>
@@ -313,16 +522,32 @@
         <w:rPr>
           <w:lang w:val="en-GB"/>
         </w:rPr>
-        <w:t xml:space="preserve">exponential smoothing wie in Koch, 3.3. </w:t>
-      </w:r>
-      <w:r>
-        <w:t>Update of parameters</w:t>
-      </w:r>
-      <w:r>
-        <w:t xml:space="preserve"> </w:t>
-      </w:r>
-      <w:r>
-        <w:t xml:space="preserve">erwähnt, </w:t>
+        <w:t xml:space="preserve">exponential smoothing </w:t>
+      </w:r>
+      <w:proofErr w:type="spellStart"/>
+      <w:r>
+        <w:rPr>
+          <w:lang w:val="en-GB"/>
+        </w:rPr>
+        <w:t>wie</w:t>
+      </w:r>
+      <w:proofErr w:type="spellEnd"/>
+      <w:r>
+        <w:rPr>
+          <w:lang w:val="en-GB"/>
+        </w:rPr>
+        <w:t xml:space="preserve"> in Koch, 3.3. </w:t>
+      </w:r>
+      <w:r>
+        <w:t xml:space="preserve">Update of </w:t>
+      </w:r>
+      <w:proofErr w:type="spellStart"/>
+      <w:r>
+        <w:t>parameters</w:t>
+      </w:r>
+      <w:proofErr w:type="spellEnd"/>
+      <w:r>
+        <w:t xml:space="preserve"> erwähnt, </w:t>
       </w:r>
       <w:r>
         <w:t xml:space="preserve">ist </w:t>
@@ -333,7 +558,11 @@
     </w:p>
     <w:p/>
     <w:p>
-      <w:r>
+      <w:pPr>
+        <w:pStyle w:val="berschrift1"/>
+      </w:pPr>
+      <w:r>
+        <w:lastRenderedPageBreak/>
         <w:t>Kleine Punkte</w:t>
       </w:r>
     </w:p>
@@ -348,36 +577,173 @@
           <w:lang w:val="en-GB"/>
         </w:rPr>
       </w:pPr>
-      <w:r>
-        <w:rPr>
-          <w:lang w:val="en-GB"/>
-        </w:rPr>
-        <w:t xml:space="preserve">Sprache: A customer arrives. </w:t>
-      </w:r>
-      <w:r>
-        <w:rPr>
-          <w:lang w:val="en-GB"/>
-        </w:rPr>
-        <w:t>“He” oder “She” oder “It” buys a product.</w:t>
-      </w:r>
-    </w:p>
-    <w:p>
-      <w:pPr>
-        <w:pStyle w:val="Listenabsatz"/>
-        <w:numPr>
-          <w:ilvl w:val="0"/>
-          <w:numId w:val="1"/>
-        </w:numPr>
-      </w:pPr>
-      <w:r>
-        <w:t>Arrival probability wird bei Bront et al über</w:t>
-      </w:r>
-      <w:r>
-        <w:t xml:space="preserve"> einen Poisson Prozess modelliert, was zu mehr als einem Customer pro Zeitschritt führen könnte. Im Erwartungswert lambda pro Zeitschritt.</w:t>
-      </w:r>
-      <w:r>
-        <w:t xml:space="preserve"> Ich habe implementiert mit maximal 1 customer pro Zeitschritt (Summe der Ankunftswkeiten &lt; 1), relevant bei simulate_sales(offer_set).</w:t>
-      </w:r>
+      <w:proofErr w:type="spellStart"/>
+      <w:r>
+        <w:rPr>
+          <w:lang w:val="en-GB"/>
+        </w:rPr>
+        <w:t>Sprache</w:t>
+      </w:r>
+      <w:proofErr w:type="spellEnd"/>
+      <w:r>
+        <w:rPr>
+          <w:lang w:val="en-GB"/>
+        </w:rPr>
+        <w:t xml:space="preserve">: A customer arrives. </w:t>
+      </w:r>
+      <w:r>
+        <w:rPr>
+          <w:lang w:val="en-GB"/>
+        </w:rPr>
+        <w:t xml:space="preserve">“He” </w:t>
+      </w:r>
+      <w:proofErr w:type="spellStart"/>
+      <w:r>
+        <w:rPr>
+          <w:lang w:val="en-GB"/>
+        </w:rPr>
+        <w:t>oder</w:t>
+      </w:r>
+      <w:proofErr w:type="spellEnd"/>
+      <w:r>
+        <w:rPr>
+          <w:lang w:val="en-GB"/>
+        </w:rPr>
+        <w:t xml:space="preserve"> “She” </w:t>
+      </w:r>
+      <w:proofErr w:type="spellStart"/>
+      <w:r>
+        <w:rPr>
+          <w:lang w:val="en-GB"/>
+        </w:rPr>
+        <w:t>oder</w:t>
+      </w:r>
+      <w:proofErr w:type="spellEnd"/>
+      <w:r>
+        <w:rPr>
+          <w:lang w:val="en-GB"/>
+        </w:rPr>
+        <w:t xml:space="preserve"> “It” buys a product.</w:t>
+      </w:r>
+    </w:p>
+    <w:p>
+      <w:pPr>
+        <w:pStyle w:val="Listenabsatz"/>
+        <w:numPr>
+          <w:ilvl w:val="0"/>
+          <w:numId w:val="1"/>
+        </w:numPr>
+      </w:pPr>
+      <w:r>
+        <w:t xml:space="preserve">Arrival </w:t>
+      </w:r>
+      <w:proofErr w:type="spellStart"/>
+      <w:r>
+        <w:t>probability</w:t>
+      </w:r>
+      <w:proofErr w:type="spellEnd"/>
+      <w:r>
+        <w:t xml:space="preserve"> wird bei </w:t>
+      </w:r>
+      <w:proofErr w:type="spellStart"/>
+      <w:r>
+        <w:t>Bront</w:t>
+      </w:r>
+      <w:proofErr w:type="spellEnd"/>
+      <w:r>
+        <w:t xml:space="preserve"> et al über</w:t>
+      </w:r>
+      <w:r>
+        <w:t xml:space="preserve"> einen Poisson Prozess modelliert, was zu mehr als einem Customer pro Zeitschritt führen könnte. Im Erwartungswert </w:t>
+      </w:r>
+      <w:proofErr w:type="spellStart"/>
+      <w:r>
+        <w:t>lambda</w:t>
+      </w:r>
+      <w:proofErr w:type="spellEnd"/>
+      <w:r>
+        <w:t xml:space="preserve"> pro Zeitschritt.</w:t>
+      </w:r>
+      <w:r>
+        <w:t xml:space="preserve"> Ich habe implementiert mit maximal 1 </w:t>
+      </w:r>
+      <w:proofErr w:type="spellStart"/>
+      <w:r>
+        <w:t>customer</w:t>
+      </w:r>
+      <w:proofErr w:type="spellEnd"/>
+      <w:r>
+        <w:t xml:space="preserve"> pro Zeitschritt (Summe der </w:t>
+      </w:r>
+      <w:proofErr w:type="spellStart"/>
+      <w:r>
+        <w:t>Ankunftswkeiten</w:t>
+      </w:r>
+      <w:proofErr w:type="spellEnd"/>
+      <w:r>
+        <w:t xml:space="preserve"> &lt; 1), relevant bei </w:t>
+      </w:r>
+      <w:proofErr w:type="spellStart"/>
+      <w:r>
+        <w:t>simulate_sales</w:t>
+      </w:r>
+      <w:proofErr w:type="spellEnd"/>
+      <w:r>
+        <w:t>(</w:t>
+      </w:r>
+      <w:proofErr w:type="spellStart"/>
+      <w:r>
+        <w:t>offer_set</w:t>
+      </w:r>
+      <w:proofErr w:type="spellEnd"/>
+      <w:r>
+        <w:t>).</w:t>
+      </w:r>
+    </w:p>
+    <w:p>
+      <w:pPr>
+        <w:pStyle w:val="Listenabsatz"/>
+        <w:numPr>
+          <w:ilvl w:val="0"/>
+          <w:numId w:val="1"/>
+        </w:numPr>
+      </w:pPr>
+      <w:r>
+        <w:t xml:space="preserve">Algorithmus </w:t>
+      </w:r>
+      <w:proofErr w:type="spellStart"/>
+      <w:r>
+        <w:t>determine_offer_tuple</w:t>
+      </w:r>
+      <w:proofErr w:type="spellEnd"/>
+      <w:r>
+        <w:t xml:space="preserve"> (von </w:t>
+      </w:r>
+      <w:proofErr w:type="spellStart"/>
+      <w:r>
+        <w:t>Bront</w:t>
+      </w:r>
+      <w:proofErr w:type="spellEnd"/>
+      <w:r>
+        <w:t xml:space="preserve"> et al) anpassen, dass nur mögliche Produkte in </w:t>
+      </w:r>
+      <w:proofErr w:type="spellStart"/>
+      <w:r>
+        <w:t>s_prime</w:t>
+      </w:r>
+      <w:proofErr w:type="spellEnd"/>
+      <w:r>
+        <w:t xml:space="preserve"> berücksichtigt werden (Kapazität)</w:t>
+      </w:r>
+    </w:p>
+    <w:p>
+      <w:pPr>
+        <w:pStyle w:val="Listenabsatz"/>
+        <w:numPr>
+          <w:ilvl w:val="0"/>
+          <w:numId w:val="1"/>
+        </w:numPr>
+      </w:pPr>
       <w:bookmarkStart w:id="0" w:name="_GoBack"/>
       <w:bookmarkEnd w:id="0"/>
     </w:p>

</xml_diff>

<commit_message>
API single leg completed (with evaluation), DP evaluation added, comparison of varying strategies implemented
</commit_message>
<xml_diff>
--- a/Treffen mit Sebastian/0618.docx
+++ b/Treffen mit Sebastian/0618.docx
@@ -82,14 +82,12 @@
           <w:highlight w:val="yellow"/>
         </w:rPr>
       </w:pPr>
-      <w:proofErr w:type="spellStart"/>
       <w:r>
         <w:rPr>
           <w:highlight w:val="yellow"/>
         </w:rPr>
         <w:t>LaTeX</w:t>
       </w:r>
-      <w:proofErr w:type="spellEnd"/>
     </w:p>
     <w:p>
       <w:pPr>
@@ -141,15 +139,7 @@
         <w:sym w:font="Wingdings" w:char="F0E8"/>
       </w:r>
       <w:r>
-        <w:t xml:space="preserve"> Ergebnisse werden geloggt (</w:t>
-      </w:r>
-      <w:proofErr w:type="spellStart"/>
-      <w:r>
-        <w:t>zB</w:t>
-      </w:r>
-      <w:proofErr w:type="spellEnd"/>
-      <w:r>
-        <w:t xml:space="preserve"> Zeit zum Laufen des Skripts wird gespeichert)</w:t>
+        <w:t xml:space="preserve"> Ergebnisse werden geloggt (zB Zeit zum Laufen des Skripts wird gespeichert)</w:t>
       </w:r>
     </w:p>
     <w:p>
@@ -178,35 +168,19 @@
         </w:numPr>
       </w:pPr>
       <w:r>
-        <w:t xml:space="preserve">Start des Schreibens der Masterarbeit in </w:t>
-      </w:r>
-      <w:proofErr w:type="spellStart"/>
-      <w:r>
-        <w:t>LaTeX</w:t>
-      </w:r>
-      <w:proofErr w:type="spellEnd"/>
-      <w:r>
-        <w:t xml:space="preserve"> und auf Englisch</w:t>
-      </w:r>
-    </w:p>
-    <w:p>
-      <w:pPr>
-        <w:pStyle w:val="Listenabsatz"/>
-        <w:numPr>
-          <w:ilvl w:val="0"/>
-          <w:numId w:val="1"/>
-        </w:numPr>
-      </w:pPr>
-      <w:r>
-        <w:t xml:space="preserve">Algorithmen </w:t>
-      </w:r>
-      <w:proofErr w:type="spellStart"/>
-      <w:r>
-        <w:t>getext</w:t>
-      </w:r>
-      <w:proofErr w:type="spellEnd"/>
-      <w:r>
-        <w:t xml:space="preserve"> in recht mathematischer Form</w:t>
+        <w:t>Start des Schreibens der Masterarbeit in LaTeX und auf Englisch</w:t>
+      </w:r>
+    </w:p>
+    <w:p>
+      <w:pPr>
+        <w:pStyle w:val="Listenabsatz"/>
+        <w:numPr>
+          <w:ilvl w:val="0"/>
+          <w:numId w:val="1"/>
+        </w:numPr>
+      </w:pPr>
+      <w:r>
+        <w:t>Algorithmen getext in recht mathematischer Form</w:t>
       </w:r>
     </w:p>
     <w:p>
@@ -253,19 +227,35 @@
     </w:p>
     <w:p>
       <w:pPr>
+        <w:pStyle w:val="Listenabsatz"/>
+        <w:numPr>
+          <w:ilvl w:val="0"/>
+          <w:numId w:val="1"/>
+        </w:numPr>
+        <w:rPr>
+          <w:lang w:val="en-GB"/>
+        </w:rPr>
+      </w:pPr>
+      <w:r>
+        <w:rPr>
+          <w:lang w:val="en-GB"/>
+        </w:rPr>
+        <w:t>Vergleich verschiedener Strategien</w:t>
+      </w:r>
+    </w:p>
+    <w:p>
+      <w:pPr>
         <w:pStyle w:val="berschrift1"/>
         <w:rPr>
           <w:lang w:val="en-GB"/>
         </w:rPr>
       </w:pPr>
-      <w:proofErr w:type="spellStart"/>
       <w:r>
         <w:rPr>
           <w:lang w:val="en-GB"/>
         </w:rPr>
         <w:t>Ideen</w:t>
       </w:r>
-      <w:proofErr w:type="spellEnd"/>
     </w:p>
     <w:p>
       <w:pPr>
@@ -291,23 +281,7 @@
         </w:numPr>
       </w:pPr>
       <w:r>
-        <w:t xml:space="preserve">Mathematischer Beweis zu </w:t>
-      </w:r>
-      <w:proofErr w:type="spellStart"/>
-      <w:r>
-        <w:t>exponential</w:t>
-      </w:r>
-      <w:proofErr w:type="spellEnd"/>
-      <w:r>
-        <w:t xml:space="preserve"> </w:t>
-      </w:r>
-      <w:proofErr w:type="spellStart"/>
-      <w:r>
-        <w:t>smoothing</w:t>
-      </w:r>
-      <w:proofErr w:type="spellEnd"/>
-      <w:r>
-        <w:t xml:space="preserve"> = Mittelwert (bisher schon empirisch)</w:t>
+        <w:t>Mathematischer Beweis zu exponential smoothing = Mittelwert (bisher schon empirisch)</w:t>
       </w:r>
     </w:p>
     <w:p>
@@ -323,27 +297,11 @@
       </w:r>
       <w:r>
         <w:br/>
-        <w:t>1. Jede mit Baseline (</w:t>
-      </w:r>
-      <w:proofErr w:type="spellStart"/>
-      <w:r>
-        <w:t>zB</w:t>
-      </w:r>
-      <w:proofErr w:type="spellEnd"/>
-      <w:r>
-        <w:t xml:space="preserve"> DP) vergleichen</w:t>
+        <w:t>1. Jede mit Baseline (zB DP) vergleichen</w:t>
       </w:r>
       <w:r>
         <w:br/>
-        <w:t xml:space="preserve">2. Jede mit jeder vergleichen (paarweise) und dann in Matrixschreibweise darstellen (statistische Bedenken, ob das erlaubt ist; weil Abläufe </w:t>
-      </w:r>
-      <w:proofErr w:type="spellStart"/>
-      <w:r>
-        <w:t>bzgl</w:t>
-      </w:r>
-      <w:proofErr w:type="spellEnd"/>
-      <w:r>
-        <w:t xml:space="preserve"> Kapazitätsentwicklung stattfinden werden)</w:t>
+        <w:t>2. Jede mit jeder vergleichen (paarweise) und dann in Matrixschreibweise darstellen (statistische Bedenken, ob das erlaubt ist; weil Abläufe bzgl Kapazitätsentwicklung stattfinden werden)</w:t>
       </w:r>
       <w:r>
         <w:br/>
@@ -373,16 +331,8 @@
         <w:rPr>
           <w:highlight w:val="yellow"/>
         </w:rPr>
-        <w:t xml:space="preserve">Rote Kästen im </w:t>
-      </w:r>
-      <w:proofErr w:type="spellStart"/>
-      <w:r>
-        <w:rPr>
-          <w:highlight w:val="yellow"/>
-        </w:rPr>
-        <w:t>LaTeX</w:t>
-      </w:r>
-      <w:proofErr w:type="spellEnd"/>
+        <w:t>Rote Kästen im LaTeX</w:t>
+      </w:r>
     </w:p>
     <w:p>
       <w:pPr>
@@ -403,20 +353,7 @@
           <w:lang w:val="en-GB"/>
         </w:rPr>
         <w:br/>
-      </w:r>
-      <w:proofErr w:type="spellStart"/>
-      <w:r>
-        <w:rPr>
-          <w:lang w:val="en-GB"/>
-        </w:rPr>
-        <w:t>Dokument</w:t>
-      </w:r>
-      <w:proofErr w:type="spellEnd"/>
-      <w:r>
-        <w:rPr>
-          <w:lang w:val="en-GB"/>
-        </w:rPr>
-        <w:t>:</w:t>
+        <w:t>Dokument:</w:t>
       </w:r>
       <w:r>
         <w:rPr>
@@ -428,89 +365,26 @@
         <w:rPr>
           <w:lang w:val="en-GB"/>
         </w:rPr>
-        <w:t xml:space="preserve">0618 - 1 Exploring exponential </w:t>
-      </w:r>
-      <w:proofErr w:type="gramStart"/>
-      <w:r>
-        <w:rPr>
-          <w:lang w:val="en-GB"/>
-        </w:rPr>
-        <w:t>smoothing</w:t>
-      </w:r>
-      <w:r>
-        <w:rPr>
-          <w:lang w:val="en-GB"/>
-        </w:rPr>
-        <w:t xml:space="preserve">  (</w:t>
-      </w:r>
-      <w:proofErr w:type="spellStart"/>
-      <w:proofErr w:type="gramEnd"/>
-      <w:r>
-        <w:rPr>
-          <w:lang w:val="en-GB"/>
-        </w:rPr>
-        <w:t>hier</w:t>
-      </w:r>
-      <w:proofErr w:type="spellEnd"/>
-      <w:r>
-        <w:rPr>
-          <w:lang w:val="en-GB"/>
-        </w:rPr>
-        <w:t xml:space="preserve"> </w:t>
-      </w:r>
-      <w:proofErr w:type="spellStart"/>
-      <w:r>
-        <w:rPr>
-          <w:lang w:val="en-GB"/>
-        </w:rPr>
-        <w:t>ohne</w:t>
-      </w:r>
-      <w:proofErr w:type="spellEnd"/>
-      <w:r>
-        <w:rPr>
-          <w:lang w:val="en-GB"/>
-        </w:rPr>
-        <w:t xml:space="preserve"> epsilon-greedy)</w:t>
+        <w:t>0618 - 1 Exploring exponential smoothing</w:t>
+      </w:r>
+      <w:r>
+        <w:rPr>
+          <w:lang w:val="en-GB"/>
+        </w:rPr>
+        <w:t xml:space="preserve">  (hier ohne epsilon-greedy)</w:t>
       </w:r>
       <w:r>
         <w:rPr>
           <w:lang w:val="en-GB"/>
         </w:rPr>
         <w:br/>
-      </w:r>
-      <w:proofErr w:type="spellStart"/>
-      <w:r>
-        <w:rPr>
-          <w:lang w:val="en-GB"/>
-        </w:rPr>
-        <w:t>Dokument</w:t>
-      </w:r>
-      <w:proofErr w:type="spellEnd"/>
-      <w:r>
-        <w:rPr>
-          <w:lang w:val="en-GB"/>
-        </w:rPr>
-        <w:t xml:space="preserve"> </w:t>
-      </w:r>
-      <w:r>
-        <w:rPr>
-          <w:lang w:val="en-GB"/>
-        </w:rPr>
-        <w:t xml:space="preserve">0618 - 2 </w:t>
-      </w:r>
-      <w:proofErr w:type="spellStart"/>
-      <w:r>
-        <w:rPr>
-          <w:lang w:val="en-GB"/>
-        </w:rPr>
-        <w:t>E_API_lin_single_leg</w:t>
-      </w:r>
-      <w:proofErr w:type="spellEnd"/>
-      <w:r>
-        <w:rPr>
-          <w:lang w:val="en-GB"/>
-        </w:rPr>
-        <w:t xml:space="preserve"> with epsilon greedy</w:t>
+        <w:t xml:space="preserve">Dokument </w:t>
+      </w:r>
+      <w:r>
+        <w:rPr>
+          <w:lang w:val="en-GB"/>
+        </w:rPr>
+        <w:t>0618 - 2 E_API_lin_single_leg with epsilon greedy</w:t>
       </w:r>
       <w:r>
         <w:rPr>
@@ -522,32 +396,10 @@
         <w:rPr>
           <w:lang w:val="en-GB"/>
         </w:rPr>
-        <w:t xml:space="preserve">exponential smoothing </w:t>
-      </w:r>
-      <w:proofErr w:type="spellStart"/>
-      <w:r>
-        <w:rPr>
-          <w:lang w:val="en-GB"/>
-        </w:rPr>
-        <w:t>wie</w:t>
-      </w:r>
-      <w:proofErr w:type="spellEnd"/>
-      <w:r>
-        <w:rPr>
-          <w:lang w:val="en-GB"/>
-        </w:rPr>
-        <w:t xml:space="preserve"> in Koch, 3.3. </w:t>
-      </w:r>
-      <w:r>
-        <w:t xml:space="preserve">Update of </w:t>
-      </w:r>
-      <w:proofErr w:type="spellStart"/>
-      <w:r>
-        <w:t>parameters</w:t>
-      </w:r>
-      <w:proofErr w:type="spellEnd"/>
-      <w:r>
-        <w:t xml:space="preserve"> erwähnt, </w:t>
+        <w:t xml:space="preserve">exponential smoothing wie in Koch, 3.3. </w:t>
+      </w:r>
+      <w:r>
+        <w:t xml:space="preserve">Update of parameters erwähnt, </w:t>
       </w:r>
       <w:r>
         <w:t xml:space="preserve">ist </w:t>
@@ -556,196 +408,112 @@
         <w:t>im Wesentlichen eine Durchschnittsbildung</w:t>
       </w:r>
     </w:p>
-    <w:p/>
-    <w:p>
-      <w:pPr>
-        <w:pStyle w:val="berschrift1"/>
+    <w:p>
+      <w:pPr>
+        <w:pStyle w:val="Listenabsatz"/>
+        <w:numPr>
+          <w:ilvl w:val="0"/>
+          <w:numId w:val="1"/>
+        </w:numPr>
       </w:pPr>
       <w:r>
         <w:lastRenderedPageBreak/>
-        <w:t>Kleine Punkte</w:t>
-      </w:r>
-    </w:p>
-    <w:p>
-      <w:pPr>
-        <w:pStyle w:val="Listenabsatz"/>
-        <w:numPr>
-          <w:ilvl w:val="0"/>
-          <w:numId w:val="1"/>
-        </w:numPr>
-        <w:rPr>
-          <w:lang w:val="en-GB"/>
-        </w:rPr>
-      </w:pPr>
-      <w:proofErr w:type="spellStart"/>
-      <w:r>
-        <w:rPr>
-          <w:lang w:val="en-GB"/>
-        </w:rPr>
-        <w:t>Sprache</w:t>
-      </w:r>
-      <w:proofErr w:type="spellEnd"/>
-      <w:r>
-        <w:rPr>
-          <w:lang w:val="en-GB"/>
-        </w:rPr>
-        <w:t xml:space="preserve">: A customer arrives. </w:t>
-      </w:r>
-      <w:r>
-        <w:rPr>
-          <w:lang w:val="en-GB"/>
-        </w:rPr>
-        <w:t xml:space="preserve">“He” </w:t>
-      </w:r>
-      <w:proofErr w:type="spellStart"/>
-      <w:r>
-        <w:rPr>
-          <w:lang w:val="en-GB"/>
-        </w:rPr>
-        <w:t>oder</w:t>
-      </w:r>
-      <w:proofErr w:type="spellEnd"/>
-      <w:r>
-        <w:rPr>
-          <w:lang w:val="en-GB"/>
-        </w:rPr>
-        <w:t xml:space="preserve"> “She” </w:t>
-      </w:r>
-      <w:proofErr w:type="spellStart"/>
-      <w:r>
-        <w:rPr>
-          <w:lang w:val="en-GB"/>
-        </w:rPr>
-        <w:t>oder</w:t>
-      </w:r>
-      <w:proofErr w:type="spellEnd"/>
-      <w:r>
-        <w:rPr>
-          <w:lang w:val="en-GB"/>
-        </w:rPr>
-        <w:t xml:space="preserve"> “It” buys a product.</w:t>
-      </w:r>
-    </w:p>
-    <w:p>
-      <w:pPr>
-        <w:pStyle w:val="Listenabsatz"/>
-        <w:numPr>
-          <w:ilvl w:val="0"/>
-          <w:numId w:val="1"/>
-        </w:numPr>
-      </w:pPr>
-      <w:r>
-        <w:t xml:space="preserve">Arrival </w:t>
-      </w:r>
-      <w:proofErr w:type="spellStart"/>
-      <w:r>
-        <w:t>probability</w:t>
-      </w:r>
-      <w:proofErr w:type="spellEnd"/>
-      <w:r>
-        <w:t xml:space="preserve"> wird bei </w:t>
-      </w:r>
-      <w:proofErr w:type="spellStart"/>
-      <w:r>
-        <w:t>Bront</w:t>
-      </w:r>
-      <w:proofErr w:type="spellEnd"/>
-      <w:r>
-        <w:t xml:space="preserve"> et al über</w:t>
-      </w:r>
-      <w:r>
-        <w:t xml:space="preserve"> einen Poisson Prozess modelliert, was zu mehr als einem Customer pro Zeitschritt führen könnte. Im Erwartungswert </w:t>
-      </w:r>
-      <w:proofErr w:type="spellStart"/>
-      <w:r>
-        <w:t>lambda</w:t>
-      </w:r>
-      <w:proofErr w:type="spellEnd"/>
-      <w:r>
-        <w:t xml:space="preserve"> pro Zeitschritt.</w:t>
-      </w:r>
-      <w:r>
-        <w:t xml:space="preserve"> Ich habe implementiert mit maximal 1 </w:t>
-      </w:r>
-      <w:proofErr w:type="spellStart"/>
-      <w:r>
-        <w:t>customer</w:t>
-      </w:r>
-      <w:proofErr w:type="spellEnd"/>
-      <w:r>
-        <w:t xml:space="preserve"> pro Zeitschritt (Summe der </w:t>
-      </w:r>
-      <w:proofErr w:type="spellStart"/>
-      <w:r>
-        <w:t>Ankunftswkeiten</w:t>
-      </w:r>
-      <w:proofErr w:type="spellEnd"/>
-      <w:r>
-        <w:t xml:space="preserve"> &lt; 1), relevant bei </w:t>
-      </w:r>
-      <w:proofErr w:type="spellStart"/>
-      <w:r>
-        <w:t>simulate_sales</w:t>
-      </w:r>
-      <w:proofErr w:type="spellEnd"/>
-      <w:r>
-        <w:t>(</w:t>
-      </w:r>
-      <w:proofErr w:type="spellStart"/>
-      <w:r>
-        <w:t>offer_set</w:t>
-      </w:r>
-      <w:proofErr w:type="spellEnd"/>
-      <w:r>
-        <w:t>).</w:t>
-      </w:r>
-    </w:p>
-    <w:p>
-      <w:pPr>
-        <w:pStyle w:val="Listenabsatz"/>
-        <w:numPr>
-          <w:ilvl w:val="0"/>
-          <w:numId w:val="1"/>
-        </w:numPr>
-      </w:pPr>
-      <w:r>
-        <w:t xml:space="preserve">Algorithmus </w:t>
-      </w:r>
-      <w:proofErr w:type="spellStart"/>
-      <w:r>
-        <w:t>determine_offer_tuple</w:t>
-      </w:r>
-      <w:proofErr w:type="spellEnd"/>
-      <w:r>
-        <w:t xml:space="preserve"> (von </w:t>
-      </w:r>
-      <w:proofErr w:type="spellStart"/>
-      <w:r>
-        <w:t>Bront</w:t>
-      </w:r>
-      <w:proofErr w:type="spellEnd"/>
-      <w:r>
-        <w:t xml:space="preserve"> et al) anpassen, dass nur mögliche Produkte in </w:t>
-      </w:r>
-      <w:proofErr w:type="spellStart"/>
-      <w:r>
-        <w:t>s_prime</w:t>
-      </w:r>
-      <w:proofErr w:type="spellEnd"/>
-      <w:r>
-        <w:t xml:space="preserve"> berücksichtigt werden (Kapazität)</w:t>
-      </w:r>
-    </w:p>
-    <w:p>
-      <w:pPr>
-        <w:pStyle w:val="Listenabsatz"/>
-        <w:numPr>
-          <w:ilvl w:val="0"/>
-          <w:numId w:val="1"/>
-        </w:numPr>
-      </w:pPr>
+        <w:t>T-Test für Vergleich verschiedener Policies</w:t>
+      </w:r>
+      <w:r>
+        <w:br/>
+        <w:t xml:space="preserve">Code: </w:t>
+      </w:r>
+      <w:r>
+        <w:t>T_compare_strategies_single_leg</w:t>
+      </w:r>
+      <w:r>
+        <w:br/>
+        <w:t>matched pairs t-test mit Null-Hypothese API - DP &lt; 0 (erwarte, dass DP besser ist)</w:t>
+      </w:r>
       <w:bookmarkStart w:id="0" w:name="_GoBack"/>
       <w:bookmarkEnd w:id="0"/>
+    </w:p>
+    <w:p/>
+    <w:p>
+      <w:pPr>
+        <w:pStyle w:val="berschrift1"/>
+      </w:pPr>
+      <w:r>
+        <w:t>Kleine Punkte</w:t>
+      </w:r>
+    </w:p>
+    <w:p>
+      <w:pPr>
+        <w:pStyle w:val="Listenabsatz"/>
+        <w:numPr>
+          <w:ilvl w:val="0"/>
+          <w:numId w:val="1"/>
+        </w:numPr>
+        <w:rPr>
+          <w:lang w:val="en-GB"/>
+        </w:rPr>
+      </w:pPr>
+      <w:r>
+        <w:rPr>
+          <w:lang w:val="en-GB"/>
+        </w:rPr>
+        <w:t xml:space="preserve">Sprache: A customer arrives. </w:t>
+      </w:r>
+      <w:r>
+        <w:rPr>
+          <w:lang w:val="en-GB"/>
+        </w:rPr>
+        <w:t>“He” oder “She” oder “It” buys a product.</w:t>
+      </w:r>
+    </w:p>
+    <w:p>
+      <w:pPr>
+        <w:pStyle w:val="Listenabsatz"/>
+        <w:numPr>
+          <w:ilvl w:val="0"/>
+          <w:numId w:val="1"/>
+        </w:numPr>
+      </w:pPr>
+      <w:r>
+        <w:t>Arrival probability wird bei Bront et al über</w:t>
+      </w:r>
+      <w:r>
+        <w:t xml:space="preserve"> einen Poisson Prozess modelliert, was zu mehr als einem Customer pro Zeitschritt führen könnte. Im Erwartungswert lambda pro Zeitschritt.</w:t>
+      </w:r>
+      <w:r>
+        <w:t xml:space="preserve"> Ich habe implementiert mit maximal 1 customer pro Zeitschritt (Summe der Ankunftswkeiten &lt; 1), relevant bei simulate_sales(offer_set).</w:t>
+      </w:r>
+    </w:p>
+    <w:p>
+      <w:pPr>
+        <w:pStyle w:val="Listenabsatz"/>
+        <w:numPr>
+          <w:ilvl w:val="0"/>
+          <w:numId w:val="1"/>
+        </w:numPr>
+      </w:pPr>
+      <w:r>
+        <w:t xml:space="preserve">Algorithmus </w:t>
+      </w:r>
+      <w:r>
+        <w:t>determine_offer_tuple</w:t>
+      </w:r>
+      <w:r>
+        <w:t xml:space="preserve"> (von Bront et al) anpassen, dass nur mögliche Produkte in s_prime berücksichtigt werden (Kapazität)</w:t>
+      </w:r>
+      <w:r>
+        <w:t>; passt schon, da cap = 0 =&gt; pi = \infty</w:t>
+      </w:r>
+    </w:p>
+    <w:p>
+      <w:pPr>
+        <w:pStyle w:val="Listenabsatz"/>
+        <w:numPr>
+          <w:ilvl w:val="0"/>
+          <w:numId w:val="1"/>
+        </w:numPr>
+      </w:pPr>
     </w:p>
     <w:sectPr>
       <w:pgSz w:w="11906" w:h="16838"/>

</xml_diff>